<commit_message>
Updated UML, CRC-Cards and diary.
</commit_message>
<xml_diff>
--- a/Battleship/doc/uml/crc-cards/CRC-Card-Connection.docx
+++ b/Battleship/doc/uml/crc-cards/CRC-Card-Connection.docx
@@ -1,6 +1,6 @@
 
 <file path=word/document.xml><?xml version="1.0" encoding="utf-8"?>
-<w:document xmlns:wpc="http://schemas.microsoft.com/office/word/2010/wordprocessingCanvas" xmlns:mo="http://schemas.microsoft.com/office/mac/office/2008/main" xmlns:mc="http://schemas.openxmlformats.org/markup-compatibility/2006" xmlns:mv="urn:schemas-microsoft-com:mac:vml" xmlns:o="urn:schemas-microsoft-com:office:office" xmlns:r="http://schemas.openxmlformats.org/officeDocument/2006/relationships" xmlns:m="http://schemas.openxmlformats.org/officeDocument/2006/math" xmlns:v="urn:schemas-microsoft-com:vml" xmlns:wp14="http://schemas.microsoft.com/office/word/2010/wordprocessingDrawing" xmlns:wp="http://schemas.openxmlformats.org/drawingml/2006/wordprocessingDrawing" xmlns:w10="urn:schemas-microsoft-com:office:word" xmlns:w="http://schemas.openxmlformats.org/wordprocessingml/2006/main" xmlns:w14="http://schemas.microsoft.com/office/word/2010/wordml" xmlns:wpg="http://schemas.microsoft.com/office/word/2010/wordprocessingGroup" xmlns:wpi="http://schemas.microsoft.com/office/word/2010/wordprocessingInk" xmlns:wne="http://schemas.microsoft.com/office/word/2006/wordml" xmlns:wps="http://schemas.microsoft.com/office/word/2010/wordprocessingShape" mc:Ignorable="w14 wp14">
+<w:document xmlns:wpc="http://schemas.microsoft.com/office/word/2010/wordprocessingCanvas" xmlns:mc="http://schemas.openxmlformats.org/markup-compatibility/2006" xmlns:o="urn:schemas-microsoft-com:office:office" xmlns:r="http://schemas.openxmlformats.org/officeDocument/2006/relationships" xmlns:m="http://schemas.openxmlformats.org/officeDocument/2006/math" xmlns:v="urn:schemas-microsoft-com:vml" xmlns:wp14="http://schemas.microsoft.com/office/word/2010/wordprocessingDrawing" xmlns:wp="http://schemas.openxmlformats.org/drawingml/2006/wordprocessingDrawing" xmlns:w10="urn:schemas-microsoft-com:office:word" xmlns:w="http://schemas.openxmlformats.org/wordprocessingml/2006/main" xmlns:w14="http://schemas.microsoft.com/office/word/2010/wordml" xmlns:wpg="http://schemas.microsoft.com/office/word/2010/wordprocessingGroup" xmlns:wpi="http://schemas.microsoft.com/office/word/2010/wordprocessingInk" xmlns:wne="http://schemas.microsoft.com/office/word/2006/wordml" xmlns:wps="http://schemas.microsoft.com/office/word/2010/wordprocessingShape" mc:Ignorable="w14 wp14">
   <w:body>
     <w:p>
       <w:r>
@@ -10,8 +10,18 @@
           <w:sz w:val="32"/>
         </w:rPr>
         <w:br/>
-        <w:t>CRC Karten</w:t>
+        <w:t xml:space="preserve">CRC </w:t>
       </w:r>
+      <w:proofErr w:type="spellStart"/>
+      <w:r>
+        <w:rPr>
+          <w:b/>
+          <w:bCs/>
+          <w:sz w:val="32"/>
+        </w:rPr>
+        <w:t>Karten</w:t>
+      </w:r>
+      <w:proofErr w:type="spellEnd"/>
       <w:r>
         <w:rPr>
           <w:b/>
@@ -52,8 +62,13 @@
               <w:pStyle w:val="Standardtext"/>
               <w:ind w:left="0"/>
             </w:pPr>
+            <w:proofErr w:type="spellStart"/>
             <w:r>
-              <w:t>Workingname:</w:t>
+              <w:t>Workingname</w:t>
+            </w:r>
+            <w:proofErr w:type="spellEnd"/>
+            <w:r>
+              <w:t>:</w:t>
             </w:r>
           </w:p>
         </w:tc>
@@ -118,8 +133,13 @@
               <w:ind w:left="0"/>
             </w:pPr>
             <w:r>
-              <w:t>Connection, Verbindung</w:t>
+              <w:t xml:space="preserve">Connection, </w:t>
             </w:r>
+            <w:proofErr w:type="spellStart"/>
+            <w:r>
+              <w:t>Verbindung</w:t>
+            </w:r>
+            <w:proofErr w:type="spellEnd"/>
           </w:p>
         </w:tc>
       </w:tr>
@@ -198,8 +218,14 @@
               <w:pStyle w:val="Standardtext"/>
               <w:snapToGrid w:val="0"/>
               <w:ind w:left="0"/>
+              <w:rPr>
+                <w:lang w:val="de-CH"/>
+              </w:rPr>
             </w:pPr>
             <w:r>
+              <w:rPr>
+                <w:lang w:val="de-CH"/>
+              </w:rPr>
               <w:t>Repräsentiert die Verbindung mit dem anderen Spieler und behandelt die Netzwerkverbindung.</w:t>
             </w:r>
           </w:p>
@@ -221,9 +247,11 @@
               <w:pStyle w:val="Standardtext"/>
               <w:ind w:left="0"/>
             </w:pPr>
+            <w:proofErr w:type="spellStart"/>
             <w:r>
               <w:t>Responsibilites</w:t>
             </w:r>
+            <w:proofErr w:type="spellEnd"/>
           </w:p>
         </w:tc>
         <w:tc>
@@ -317,6 +345,9 @@
               <w:snapToGrid w:val="0"/>
               <w:ind w:left="0"/>
             </w:pPr>
+            <w:r>
+              <w:t>Game</w:t>
+            </w:r>
           </w:p>
         </w:tc>
         <w:tc>
@@ -335,9 +366,8 @@
               <w:snapToGrid w:val="0"/>
               <w:ind w:left="0"/>
             </w:pPr>
-            <w:r>
-              <w:t>Missile</w:t>
-            </w:r>
+            <w:bookmarkStart w:id="0" w:name="_GoBack"/>
+            <w:bookmarkEnd w:id="0"/>
           </w:p>
         </w:tc>
       </w:tr>
@@ -361,6 +391,9 @@
               <w:snapToGrid w:val="0"/>
               <w:ind w:left="0"/>
             </w:pPr>
+            <w:r>
+              <w:t>Opponent</w:t>
+            </w:r>
           </w:p>
         </w:tc>
         <w:tc>
@@ -405,6 +438,9 @@
               <w:snapToGrid w:val="0"/>
               <w:ind w:left="0"/>
             </w:pPr>
+            <w:r>
+              <w:t>Player</w:t>
+            </w:r>
           </w:p>
         </w:tc>
         <w:tc>
@@ -423,11 +459,6 @@
               <w:snapToGrid w:val="0"/>
               <w:ind w:left="0"/>
             </w:pPr>
-            <w:r>
-              <w:t>Board</w:t>
-            </w:r>
-            <w:bookmarkStart w:id="0" w:name="_GoBack"/>
-            <w:bookmarkEnd w:id="0"/>
           </w:p>
         </w:tc>
       </w:tr>
@@ -582,6 +613,11 @@
               <w:snapToGrid w:val="0"/>
               <w:ind w:left="0"/>
             </w:pPr>
+            <w:proofErr w:type="spellStart"/>
+            <w:r>
+              <w:t>CheckNetwork</w:t>
+            </w:r>
+            <w:proofErr w:type="spellEnd"/>
           </w:p>
         </w:tc>
         <w:tc>
@@ -623,6 +659,11 @@
               <w:snapToGrid w:val="0"/>
               <w:ind w:left="0"/>
             </w:pPr>
+            <w:proofErr w:type="spellStart"/>
+            <w:r>
+              <w:t>FindOpponent</w:t>
+            </w:r>
+            <w:proofErr w:type="spellEnd"/>
           </w:p>
         </w:tc>
         <w:tc>
@@ -664,6 +705,11 @@
               <w:snapToGrid w:val="0"/>
               <w:ind w:left="0"/>
             </w:pPr>
+            <w:proofErr w:type="spellStart"/>
+            <w:r>
+              <w:t>StartListener</w:t>
+            </w:r>
+            <w:proofErr w:type="spellEnd"/>
           </w:p>
         </w:tc>
         <w:tc>
@@ -705,6 +751,11 @@
               <w:snapToGrid w:val="0"/>
               <w:ind w:left="0"/>
             </w:pPr>
+            <w:proofErr w:type="spellStart"/>
+            <w:r>
+              <w:t>SendCommands</w:t>
+            </w:r>
+            <w:proofErr w:type="spellEnd"/>
           </w:p>
         </w:tc>
         <w:tc>
@@ -1018,8 +1069,13 @@
       <w:pPr>
         <w:pStyle w:val="Nebentitel5"/>
       </w:pPr>
+      <w:proofErr w:type="spellStart"/>
       <w:r>
-        <w:t>Legende:</w:t>
+        <w:t>Legende</w:t>
+      </w:r>
+      <w:proofErr w:type="spellEnd"/>
+      <w:r>
+        <w:t>:</w:t>
       </w:r>
     </w:p>
     <w:p>
@@ -1033,11 +1089,20 @@
           <w:tab w:val="left" w:pos="1134"/>
         </w:tabs>
         <w:ind w:left="2892" w:hanging="1985"/>
+        <w:rPr>
+          <w:lang w:val="de-CH"/>
+        </w:rPr>
       </w:pPr>
       <w:r>
+        <w:rPr>
+          <w:lang w:val="de-CH"/>
+        </w:rPr>
         <w:t>Working Name:</w:t>
       </w:r>
       <w:r>
+        <w:rPr>
+          <w:lang w:val="de-CH"/>
+        </w:rPr>
         <w:tab/>
         <w:t>Projekt interner Name der im Rahmen der Analyse und des Designs vom Team verwendet wird.</w:t>
       </w:r>
@@ -1053,11 +1118,42 @@
           <w:tab w:val="left" w:pos="1134"/>
         </w:tabs>
         <w:ind w:left="2892" w:hanging="1985"/>
+        <w:rPr>
+          <w:lang w:val="de-CH"/>
+        </w:rPr>
       </w:pPr>
+      <w:proofErr w:type="spellStart"/>
       <w:r>
-        <w:t>Possible Names:</w:t>
+        <w:rPr>
+          <w:lang w:val="de-CH"/>
+        </w:rPr>
+        <w:t>Possible</w:t>
+      </w:r>
+      <w:proofErr w:type="spellEnd"/>
+      <w:r>
+        <w:rPr>
+          <w:lang w:val="de-CH"/>
+        </w:rPr>
+        <w:t xml:space="preserve"> </w:t>
+      </w:r>
+      <w:proofErr w:type="spellStart"/>
+      <w:r>
+        <w:rPr>
+          <w:lang w:val="de-CH"/>
+        </w:rPr>
+        <w:t>Names</w:t>
+      </w:r>
+      <w:proofErr w:type="spellEnd"/>
+      <w:r>
+        <w:rPr>
+          <w:lang w:val="de-CH"/>
+        </w:rPr>
+        <w:t>:</w:t>
       </w:r>
       <w:r>
+        <w:rPr>
+          <w:lang w:val="de-CH"/>
+        </w:rPr>
         <w:tab/>
         <w:t>Mögliche Namen für definitive Implementation</w:t>
       </w:r>
@@ -1073,13 +1169,43 @@
           <w:tab w:val="left" w:pos="1134"/>
         </w:tabs>
         <w:ind w:left="2892" w:hanging="1985"/>
+        <w:rPr>
+          <w:lang w:val="de-CH"/>
+        </w:rPr>
       </w:pPr>
+      <w:proofErr w:type="spellStart"/>
       <w:r>
-        <w:t>Effecitve Name:</w:t>
+        <w:rPr>
+          <w:lang w:val="de-CH"/>
+        </w:rPr>
+        <w:t>Effecitve</w:t>
+      </w:r>
+      <w:proofErr w:type="spellEnd"/>
+      <w:r>
+        <w:rPr>
+          <w:lang w:val="de-CH"/>
+        </w:rPr>
+        <w:t xml:space="preserve"> Name:</w:t>
       </w:r>
       <w:r>
+        <w:rPr>
+          <w:lang w:val="de-CH"/>
+        </w:rPr>
         <w:tab/>
-        <w:t>Definitv gewählter Name der Klasse</w:t>
+      </w:r>
+      <w:proofErr w:type="spellStart"/>
+      <w:r>
+        <w:rPr>
+          <w:lang w:val="de-CH"/>
+        </w:rPr>
+        <w:t>Definitv</w:t>
+      </w:r>
+      <w:proofErr w:type="spellEnd"/>
+      <w:r>
+        <w:rPr>
+          <w:lang w:val="de-CH"/>
+        </w:rPr>
+        <w:t xml:space="preserve"> gewählter Name der Klasse</w:t>
       </w:r>
     </w:p>
     <w:p>
@@ -1099,8 +1225,20 @@
       </w:r>
       <w:r>
         <w:tab/>
-        <w:t>Beschreibung des Verwendungszweckes</w:t>
       </w:r>
+      <w:proofErr w:type="spellStart"/>
+      <w:r>
+        <w:t>Beschreibung</w:t>
+      </w:r>
+      <w:proofErr w:type="spellEnd"/>
+      <w:r>
+        <w:t xml:space="preserve"> des </w:t>
+      </w:r>
+      <w:proofErr w:type="spellStart"/>
+      <w:r>
+        <w:t>Verwendungszweckes</w:t>
+      </w:r>
+      <w:proofErr w:type="spellEnd"/>
     </w:p>
     <w:p>
       <w:pPr>
@@ -1113,11 +1251,28 @@
           <w:tab w:val="left" w:pos="1134"/>
         </w:tabs>
         <w:ind w:left="2892" w:hanging="1985"/>
+        <w:rPr>
+          <w:lang w:val="de-CH"/>
+        </w:rPr>
       </w:pPr>
+      <w:proofErr w:type="spellStart"/>
       <w:r>
-        <w:t>Responsibilities:</w:t>
+        <w:rPr>
+          <w:lang w:val="de-CH"/>
+        </w:rPr>
+        <w:t>Responsibilities</w:t>
+      </w:r>
+      <w:proofErr w:type="spellEnd"/>
+      <w:r>
+        <w:rPr>
+          <w:lang w:val="de-CH"/>
+        </w:rPr>
+        <w:t>:</w:t>
       </w:r>
       <w:r>
+        <w:rPr>
+          <w:lang w:val="de-CH"/>
+        </w:rPr>
         <w:tab/>
         <w:t>Verantwortlichkeiten, die die Klasse wahrnimmt (Attribute, Zustände, Verhalten)</w:t>
       </w:r>
@@ -1133,11 +1288,28 @@
           <w:tab w:val="left" w:pos="1134"/>
         </w:tabs>
         <w:ind w:left="2892" w:hanging="1985"/>
+        <w:rPr>
+          <w:lang w:val="de-CH"/>
+        </w:rPr>
       </w:pPr>
+      <w:proofErr w:type="spellStart"/>
       <w:r>
-        <w:t>Collaborations:</w:t>
+        <w:rPr>
+          <w:lang w:val="de-CH"/>
+        </w:rPr>
+        <w:t>Collaborations</w:t>
+      </w:r>
+      <w:proofErr w:type="spellEnd"/>
+      <w:r>
+        <w:rPr>
+          <w:lang w:val="de-CH"/>
+        </w:rPr>
+        <w:t>:</w:t>
       </w:r>
       <w:r>
+        <w:rPr>
+          <w:lang w:val="de-CH"/>
+        </w:rPr>
         <w:tab/>
         <w:t>Kollaborationen, die die Klasse eingeht (Client, Server ...)</w:t>
       </w:r>
@@ -1146,6 +1318,9 @@
       <w:pPr>
         <w:pStyle w:val="Standardtext"/>
         <w:ind w:left="0"/>
+        <w:rPr>
+          <w:lang w:val="de-CH"/>
+        </w:rPr>
       </w:pPr>
     </w:p>
     <w:sectPr>
@@ -1164,7 +1339,7 @@
 </file>
 
 <file path=word/endnotes.xml><?xml version="1.0" encoding="utf-8"?>
-<w:endnotes xmlns:wpc="http://schemas.microsoft.com/office/word/2010/wordprocessingCanvas" xmlns:mo="http://schemas.microsoft.com/office/mac/office/2008/main" xmlns:mc="http://schemas.openxmlformats.org/markup-compatibility/2006" xmlns:mv="urn:schemas-microsoft-com:mac:vml" xmlns:o="urn:schemas-microsoft-com:office:office" xmlns:r="http://schemas.openxmlformats.org/officeDocument/2006/relationships" xmlns:m="http://schemas.openxmlformats.org/officeDocument/2006/math" xmlns:v="urn:schemas-microsoft-com:vml" xmlns:wp14="http://schemas.microsoft.com/office/word/2010/wordprocessingDrawing" xmlns:wp="http://schemas.openxmlformats.org/drawingml/2006/wordprocessingDrawing" xmlns:w10="urn:schemas-microsoft-com:office:word" xmlns:w="http://schemas.openxmlformats.org/wordprocessingml/2006/main" xmlns:w14="http://schemas.microsoft.com/office/word/2010/wordml" xmlns:wpg="http://schemas.microsoft.com/office/word/2010/wordprocessingGroup" xmlns:wpi="http://schemas.microsoft.com/office/word/2010/wordprocessingInk" xmlns:wne="http://schemas.microsoft.com/office/word/2006/wordml" xmlns:wps="http://schemas.microsoft.com/office/word/2010/wordprocessingShape" mc:Ignorable="w14 wp14">
+<w:endnotes xmlns:wpc="http://schemas.microsoft.com/office/word/2010/wordprocessingCanvas" xmlns:mc="http://schemas.openxmlformats.org/markup-compatibility/2006" xmlns:o="urn:schemas-microsoft-com:office:office" xmlns:r="http://schemas.openxmlformats.org/officeDocument/2006/relationships" xmlns:m="http://schemas.openxmlformats.org/officeDocument/2006/math" xmlns:v="urn:schemas-microsoft-com:vml" xmlns:wp14="http://schemas.microsoft.com/office/word/2010/wordprocessingDrawing" xmlns:wp="http://schemas.openxmlformats.org/drawingml/2006/wordprocessingDrawing" xmlns:w10="urn:schemas-microsoft-com:office:word" xmlns:w="http://schemas.openxmlformats.org/wordprocessingml/2006/main" xmlns:w14="http://schemas.microsoft.com/office/word/2010/wordml" xmlns:wpg="http://schemas.microsoft.com/office/word/2010/wordprocessingGroup" xmlns:wpi="http://schemas.microsoft.com/office/word/2010/wordprocessingInk" xmlns:wne="http://schemas.microsoft.com/office/word/2006/wordml" xmlns:wps="http://schemas.microsoft.com/office/word/2010/wordprocessingShape" mc:Ignorable="w14 wp14">
   <w:endnote w:type="separator" w:id="-1">
     <w:p>
       <w:r>
@@ -1183,13 +1358,13 @@
 </file>
 
 <file path=word/footer1.xml><?xml version="1.0" encoding="utf-8"?>
-<w:ftr xmlns:wpc="http://schemas.microsoft.com/office/word/2010/wordprocessingCanvas" xmlns:mo="http://schemas.microsoft.com/office/mac/office/2008/main" xmlns:mc="http://schemas.openxmlformats.org/markup-compatibility/2006" xmlns:mv="urn:schemas-microsoft-com:mac:vml" xmlns:o="urn:schemas-microsoft-com:office:office" xmlns:r="http://schemas.openxmlformats.org/officeDocument/2006/relationships" xmlns:m="http://schemas.openxmlformats.org/officeDocument/2006/math" xmlns:v="urn:schemas-microsoft-com:vml" xmlns:wp14="http://schemas.microsoft.com/office/word/2010/wordprocessingDrawing" xmlns:wp="http://schemas.openxmlformats.org/drawingml/2006/wordprocessingDrawing" xmlns:w10="urn:schemas-microsoft-com:office:word" xmlns:w="http://schemas.openxmlformats.org/wordprocessingml/2006/main" xmlns:w14="http://schemas.microsoft.com/office/word/2010/wordml" xmlns:wpg="http://schemas.microsoft.com/office/word/2010/wordprocessingGroup" xmlns:wpi="http://schemas.microsoft.com/office/word/2010/wordprocessingInk" xmlns:wne="http://schemas.microsoft.com/office/word/2006/wordml" xmlns:wps="http://schemas.microsoft.com/office/word/2010/wordprocessingShape" mc:Ignorable="w14 wp14">
+<w:ftr xmlns:wpc="http://schemas.microsoft.com/office/word/2010/wordprocessingCanvas" xmlns:mc="http://schemas.openxmlformats.org/markup-compatibility/2006" xmlns:o="urn:schemas-microsoft-com:office:office" xmlns:r="http://schemas.openxmlformats.org/officeDocument/2006/relationships" xmlns:m="http://schemas.openxmlformats.org/officeDocument/2006/math" xmlns:v="urn:schemas-microsoft-com:vml" xmlns:wp14="http://schemas.microsoft.com/office/word/2010/wordprocessingDrawing" xmlns:wp="http://schemas.openxmlformats.org/drawingml/2006/wordprocessingDrawing" xmlns:w10="urn:schemas-microsoft-com:office:word" xmlns:w="http://schemas.openxmlformats.org/wordprocessingml/2006/main" xmlns:w14="http://schemas.microsoft.com/office/word/2010/wordml" xmlns:wpg="http://schemas.microsoft.com/office/word/2010/wordprocessingGroup" xmlns:wpi="http://schemas.microsoft.com/office/word/2010/wordprocessingInk" xmlns:wne="http://schemas.microsoft.com/office/word/2006/wordml" xmlns:wps="http://schemas.microsoft.com/office/word/2010/wordprocessingShape" mc:Ignorable="w14 wp14">
   <w:p/>
 </w:ftr>
 </file>
 
 <file path=word/footer2.xml><?xml version="1.0" encoding="utf-8"?>
-<w:ftr xmlns:wpc="http://schemas.microsoft.com/office/word/2010/wordprocessingCanvas" xmlns:mo="http://schemas.microsoft.com/office/mac/office/2008/main" xmlns:mc="http://schemas.openxmlformats.org/markup-compatibility/2006" xmlns:mv="urn:schemas-microsoft-com:mac:vml" xmlns:o="urn:schemas-microsoft-com:office:office" xmlns:r="http://schemas.openxmlformats.org/officeDocument/2006/relationships" xmlns:m="http://schemas.openxmlformats.org/officeDocument/2006/math" xmlns:v="urn:schemas-microsoft-com:vml" xmlns:wp14="http://schemas.microsoft.com/office/word/2010/wordprocessingDrawing" xmlns:wp="http://schemas.openxmlformats.org/drawingml/2006/wordprocessingDrawing" xmlns:w10="urn:schemas-microsoft-com:office:word" xmlns:w="http://schemas.openxmlformats.org/wordprocessingml/2006/main" xmlns:w14="http://schemas.microsoft.com/office/word/2010/wordml" xmlns:wpg="http://schemas.microsoft.com/office/word/2010/wordprocessingGroup" xmlns:wpi="http://schemas.microsoft.com/office/word/2010/wordprocessingInk" xmlns:wne="http://schemas.microsoft.com/office/word/2006/wordml" xmlns:wps="http://schemas.microsoft.com/office/word/2010/wordprocessingShape" mc:Ignorable="w14 wp14">
+<w:ftr xmlns:wpc="http://schemas.microsoft.com/office/word/2010/wordprocessingCanvas" xmlns:mc="http://schemas.openxmlformats.org/markup-compatibility/2006" xmlns:o="urn:schemas-microsoft-com:office:office" xmlns:r="http://schemas.openxmlformats.org/officeDocument/2006/relationships" xmlns:m="http://schemas.openxmlformats.org/officeDocument/2006/math" xmlns:v="urn:schemas-microsoft-com:vml" xmlns:wp14="http://schemas.microsoft.com/office/word/2010/wordprocessingDrawing" xmlns:wp="http://schemas.openxmlformats.org/drawingml/2006/wordprocessingDrawing" xmlns:w10="urn:schemas-microsoft-com:office:word" xmlns:w="http://schemas.openxmlformats.org/wordprocessingml/2006/main" xmlns:w14="http://schemas.microsoft.com/office/word/2010/wordml" xmlns:wpg="http://schemas.microsoft.com/office/word/2010/wordprocessingGroup" xmlns:wpi="http://schemas.microsoft.com/office/word/2010/wordprocessingInk" xmlns:wne="http://schemas.microsoft.com/office/word/2006/wordml" xmlns:wps="http://schemas.microsoft.com/office/word/2010/wordprocessingShape" mc:Ignorable="w14 wp14">
   <w:tbl>
     <w:tblPr>
       <w:tblW w:w="0" w:type="auto"/>
@@ -1212,7 +1387,7 @@
         </w:tcPr>
         <w:p>
           <w:pPr>
-            <w:pStyle w:val="Footer"/>
+            <w:pStyle w:val="Fuzeile"/>
             <w:snapToGrid w:val="0"/>
             <w:ind w:right="56"/>
             <w:rPr>
@@ -1225,20 +1400,20 @@
   </w:tbl>
   <w:p>
     <w:pPr>
-      <w:pStyle w:val="Footer"/>
+      <w:pStyle w:val="Fuzeile"/>
     </w:pPr>
   </w:p>
 </w:ftr>
 </file>
 
 <file path=word/footer3.xml><?xml version="1.0" encoding="utf-8"?>
-<w:ftr xmlns:wpc="http://schemas.microsoft.com/office/word/2010/wordprocessingCanvas" xmlns:mo="http://schemas.microsoft.com/office/mac/office/2008/main" xmlns:mc="http://schemas.openxmlformats.org/markup-compatibility/2006" xmlns:mv="urn:schemas-microsoft-com:mac:vml" xmlns:o="urn:schemas-microsoft-com:office:office" xmlns:r="http://schemas.openxmlformats.org/officeDocument/2006/relationships" xmlns:m="http://schemas.openxmlformats.org/officeDocument/2006/math" xmlns:v="urn:schemas-microsoft-com:vml" xmlns:wp14="http://schemas.microsoft.com/office/word/2010/wordprocessingDrawing" xmlns:wp="http://schemas.openxmlformats.org/drawingml/2006/wordprocessingDrawing" xmlns:w10="urn:schemas-microsoft-com:office:word" xmlns:w="http://schemas.openxmlformats.org/wordprocessingml/2006/main" xmlns:w14="http://schemas.microsoft.com/office/word/2010/wordml" xmlns:wpg="http://schemas.microsoft.com/office/word/2010/wordprocessingGroup" xmlns:wpi="http://schemas.microsoft.com/office/word/2010/wordprocessingInk" xmlns:wne="http://schemas.microsoft.com/office/word/2006/wordml" xmlns:wps="http://schemas.microsoft.com/office/word/2010/wordprocessingShape" mc:Ignorable="w14 wp14">
+<w:ftr xmlns:wpc="http://schemas.microsoft.com/office/word/2010/wordprocessingCanvas" xmlns:mc="http://schemas.openxmlformats.org/markup-compatibility/2006" xmlns:o="urn:schemas-microsoft-com:office:office" xmlns:r="http://schemas.openxmlformats.org/officeDocument/2006/relationships" xmlns:m="http://schemas.openxmlformats.org/officeDocument/2006/math" xmlns:v="urn:schemas-microsoft-com:vml" xmlns:wp14="http://schemas.microsoft.com/office/word/2010/wordprocessingDrawing" xmlns:wp="http://schemas.openxmlformats.org/drawingml/2006/wordprocessingDrawing" xmlns:w10="urn:schemas-microsoft-com:office:word" xmlns:w="http://schemas.openxmlformats.org/wordprocessingml/2006/main" xmlns:w14="http://schemas.microsoft.com/office/word/2010/wordml" xmlns:wpg="http://schemas.microsoft.com/office/word/2010/wordprocessingGroup" xmlns:wpi="http://schemas.microsoft.com/office/word/2010/wordprocessingInk" xmlns:wne="http://schemas.microsoft.com/office/word/2006/wordml" xmlns:wps="http://schemas.microsoft.com/office/word/2010/wordprocessingShape" mc:Ignorable="w14 wp14">
   <w:p/>
 </w:ftr>
 </file>
 
 <file path=word/footnotes.xml><?xml version="1.0" encoding="utf-8"?>
-<w:footnotes xmlns:wpc="http://schemas.microsoft.com/office/word/2010/wordprocessingCanvas" xmlns:mo="http://schemas.microsoft.com/office/mac/office/2008/main" xmlns:mc="http://schemas.openxmlformats.org/markup-compatibility/2006" xmlns:mv="urn:schemas-microsoft-com:mac:vml" xmlns:o="urn:schemas-microsoft-com:office:office" xmlns:r="http://schemas.openxmlformats.org/officeDocument/2006/relationships" xmlns:m="http://schemas.openxmlformats.org/officeDocument/2006/math" xmlns:v="urn:schemas-microsoft-com:vml" xmlns:wp14="http://schemas.microsoft.com/office/word/2010/wordprocessingDrawing" xmlns:wp="http://schemas.openxmlformats.org/drawingml/2006/wordprocessingDrawing" xmlns:w10="urn:schemas-microsoft-com:office:word" xmlns:w="http://schemas.openxmlformats.org/wordprocessingml/2006/main" xmlns:w14="http://schemas.microsoft.com/office/word/2010/wordml" xmlns:wpg="http://schemas.microsoft.com/office/word/2010/wordprocessingGroup" xmlns:wpi="http://schemas.microsoft.com/office/word/2010/wordprocessingInk" xmlns:wne="http://schemas.microsoft.com/office/word/2006/wordml" xmlns:wps="http://schemas.microsoft.com/office/word/2010/wordprocessingShape" mc:Ignorable="w14 wp14">
+<w:footnotes xmlns:wpc="http://schemas.microsoft.com/office/word/2010/wordprocessingCanvas" xmlns:mc="http://schemas.openxmlformats.org/markup-compatibility/2006" xmlns:o="urn:schemas-microsoft-com:office:office" xmlns:r="http://schemas.openxmlformats.org/officeDocument/2006/relationships" xmlns:m="http://schemas.openxmlformats.org/officeDocument/2006/math" xmlns:v="urn:schemas-microsoft-com:vml" xmlns:wp14="http://schemas.microsoft.com/office/word/2010/wordprocessingDrawing" xmlns:wp="http://schemas.openxmlformats.org/drawingml/2006/wordprocessingDrawing" xmlns:w10="urn:schemas-microsoft-com:office:word" xmlns:w="http://schemas.openxmlformats.org/wordprocessingml/2006/main" xmlns:w14="http://schemas.microsoft.com/office/word/2010/wordml" xmlns:wpg="http://schemas.microsoft.com/office/word/2010/wordprocessingGroup" xmlns:wpi="http://schemas.microsoft.com/office/word/2010/wordprocessingInk" xmlns:wne="http://schemas.microsoft.com/office/word/2006/wordml" xmlns:wps="http://schemas.microsoft.com/office/word/2010/wordprocessingShape" mc:Ignorable="w14 wp14">
   <w:footnote w:type="separator" w:id="-1">
     <w:p>
       <w:r>
@@ -1257,7 +1432,7 @@
 </file>
 
 <file path=word/header1.xml><?xml version="1.0" encoding="utf-8"?>
-<w:hdr xmlns:wpc="http://schemas.microsoft.com/office/word/2010/wordprocessingCanvas" xmlns:mo="http://schemas.microsoft.com/office/mac/office/2008/main" xmlns:mc="http://schemas.openxmlformats.org/markup-compatibility/2006" xmlns:mv="urn:schemas-microsoft-com:mac:vml" xmlns:o="urn:schemas-microsoft-com:office:office" xmlns:r="http://schemas.openxmlformats.org/officeDocument/2006/relationships" xmlns:m="http://schemas.openxmlformats.org/officeDocument/2006/math" xmlns:v="urn:schemas-microsoft-com:vml" xmlns:wp14="http://schemas.microsoft.com/office/word/2010/wordprocessingDrawing" xmlns:wp="http://schemas.openxmlformats.org/drawingml/2006/wordprocessingDrawing" xmlns:w10="urn:schemas-microsoft-com:office:word" xmlns:w="http://schemas.openxmlformats.org/wordprocessingml/2006/main" xmlns:w14="http://schemas.microsoft.com/office/word/2010/wordml" xmlns:wpg="http://schemas.microsoft.com/office/word/2010/wordprocessingGroup" xmlns:wpi="http://schemas.microsoft.com/office/word/2010/wordprocessingInk" xmlns:wne="http://schemas.microsoft.com/office/word/2006/wordml" xmlns:wps="http://schemas.microsoft.com/office/word/2010/wordprocessingShape" mc:Ignorable="w14 wp14">
+<w:hdr xmlns:wpc="http://schemas.microsoft.com/office/word/2010/wordprocessingCanvas" xmlns:mc="http://schemas.openxmlformats.org/markup-compatibility/2006" xmlns:o="urn:schemas-microsoft-com:office:office" xmlns:r="http://schemas.openxmlformats.org/officeDocument/2006/relationships" xmlns:m="http://schemas.openxmlformats.org/officeDocument/2006/math" xmlns:v="urn:schemas-microsoft-com:vml" xmlns:wp14="http://schemas.microsoft.com/office/word/2010/wordprocessingDrawing" xmlns:wp="http://schemas.openxmlformats.org/drawingml/2006/wordprocessingDrawing" xmlns:w10="urn:schemas-microsoft-com:office:word" xmlns:w="http://schemas.openxmlformats.org/wordprocessingml/2006/main" xmlns:w14="http://schemas.microsoft.com/office/word/2010/wordml" xmlns:wpg="http://schemas.microsoft.com/office/word/2010/wordprocessingGroup" xmlns:wpi="http://schemas.microsoft.com/office/word/2010/wordprocessingInk" xmlns:wne="http://schemas.microsoft.com/office/word/2006/wordml" xmlns:wps="http://schemas.microsoft.com/office/word/2010/wordprocessingShape" mc:Ignorable="w14 wp14">
   <w:tbl>
     <w:tblPr>
       <w:tblW w:w="0" w:type="auto"/>
@@ -1308,6 +1483,7 @@
           <w:r>
             <w:rPr>
               <w:noProof/>
+              <w:lang w:val="de-CH" w:eastAsia="de-CH"/>
             </w:rPr>
             <w:drawing>
               <wp:inline distT="0" distB="0" distL="0" distR="0" wp14:anchorId="65831997" wp14:editId="71799AA2">
@@ -1375,8 +1551,16 @@
             <w:rPr>
               <w:b/>
             </w:rPr>
-            <w:t>Berner Fachhochschule</w:t>
+            <w:t xml:space="preserve">Berner </w:t>
           </w:r>
+          <w:proofErr w:type="spellStart"/>
+          <w:r>
+            <w:rPr>
+              <w:b/>
+            </w:rPr>
+            <w:t>Fachhochschule</w:t>
+          </w:r>
+          <w:proofErr w:type="spellEnd"/>
           <w:r>
             <w:t xml:space="preserve"> </w:t>
           </w:r>
@@ -1416,20 +1600,20 @@
   </w:tbl>
   <w:p>
     <w:pPr>
-      <w:pStyle w:val="Header"/>
+      <w:pStyle w:val="Kopfzeile"/>
     </w:pPr>
   </w:p>
 </w:hdr>
 </file>
 
 <file path=word/header2.xml><?xml version="1.0" encoding="utf-8"?>
-<w:hdr xmlns:wpc="http://schemas.microsoft.com/office/word/2010/wordprocessingCanvas" xmlns:mo="http://schemas.microsoft.com/office/mac/office/2008/main" xmlns:mc="http://schemas.openxmlformats.org/markup-compatibility/2006" xmlns:mv="urn:schemas-microsoft-com:mac:vml" xmlns:o="urn:schemas-microsoft-com:office:office" xmlns:r="http://schemas.openxmlformats.org/officeDocument/2006/relationships" xmlns:m="http://schemas.openxmlformats.org/officeDocument/2006/math" xmlns:v="urn:schemas-microsoft-com:vml" xmlns:wp14="http://schemas.microsoft.com/office/word/2010/wordprocessingDrawing" xmlns:wp="http://schemas.openxmlformats.org/drawingml/2006/wordprocessingDrawing" xmlns:w10="urn:schemas-microsoft-com:office:word" xmlns:w="http://schemas.openxmlformats.org/wordprocessingml/2006/main" xmlns:w14="http://schemas.microsoft.com/office/word/2010/wordml" xmlns:wpg="http://schemas.microsoft.com/office/word/2010/wordprocessingGroup" xmlns:wpi="http://schemas.microsoft.com/office/word/2010/wordprocessingInk" xmlns:wne="http://schemas.microsoft.com/office/word/2006/wordml" xmlns:wps="http://schemas.microsoft.com/office/word/2010/wordprocessingShape" mc:Ignorable="w14 wp14">
+<w:hdr xmlns:wpc="http://schemas.microsoft.com/office/word/2010/wordprocessingCanvas" xmlns:mc="http://schemas.openxmlformats.org/markup-compatibility/2006" xmlns:o="urn:schemas-microsoft-com:office:office" xmlns:r="http://schemas.openxmlformats.org/officeDocument/2006/relationships" xmlns:m="http://schemas.openxmlformats.org/officeDocument/2006/math" xmlns:v="urn:schemas-microsoft-com:vml" xmlns:wp14="http://schemas.microsoft.com/office/word/2010/wordprocessingDrawing" xmlns:wp="http://schemas.openxmlformats.org/drawingml/2006/wordprocessingDrawing" xmlns:w10="urn:schemas-microsoft-com:office:word" xmlns:w="http://schemas.openxmlformats.org/wordprocessingml/2006/main" xmlns:w14="http://schemas.microsoft.com/office/word/2010/wordml" xmlns:wpg="http://schemas.microsoft.com/office/word/2010/wordprocessingGroup" xmlns:wpi="http://schemas.microsoft.com/office/word/2010/wordprocessingInk" xmlns:wne="http://schemas.microsoft.com/office/word/2006/wordml" xmlns:wps="http://schemas.microsoft.com/office/word/2010/wordprocessingShape" mc:Ignorable="w14 wp14">
   <w:p/>
 </w:hdr>
 </file>
 
 <file path=word/numbering.xml><?xml version="1.0" encoding="utf-8"?>
-<w:numbering xmlns:wpc="http://schemas.microsoft.com/office/word/2010/wordprocessingCanvas" xmlns:mo="http://schemas.microsoft.com/office/mac/office/2008/main" xmlns:mc="http://schemas.openxmlformats.org/markup-compatibility/2006" xmlns:mv="urn:schemas-microsoft-com:mac:vml" xmlns:o="urn:schemas-microsoft-com:office:office" xmlns:r="http://schemas.openxmlformats.org/officeDocument/2006/relationships" xmlns:m="http://schemas.openxmlformats.org/officeDocument/2006/math" xmlns:v="urn:schemas-microsoft-com:vml" xmlns:wp14="http://schemas.microsoft.com/office/word/2010/wordprocessingDrawing" xmlns:wp="http://schemas.openxmlformats.org/drawingml/2006/wordprocessingDrawing" xmlns:w10="urn:schemas-microsoft-com:office:word" xmlns:w="http://schemas.openxmlformats.org/wordprocessingml/2006/main" xmlns:w14="http://schemas.microsoft.com/office/word/2010/wordml" xmlns:wpg="http://schemas.microsoft.com/office/word/2010/wordprocessingGroup" xmlns:wpi="http://schemas.microsoft.com/office/word/2010/wordprocessingInk" xmlns:wne="http://schemas.microsoft.com/office/word/2006/wordml" xmlns:wps="http://schemas.microsoft.com/office/word/2010/wordprocessingShape" mc:Ignorable="w14 wp14">
+<w:numbering xmlns:wpc="http://schemas.microsoft.com/office/word/2010/wordprocessingCanvas" xmlns:mc="http://schemas.openxmlformats.org/markup-compatibility/2006" xmlns:o="urn:schemas-microsoft-com:office:office" xmlns:r="http://schemas.openxmlformats.org/officeDocument/2006/relationships" xmlns:m="http://schemas.openxmlformats.org/officeDocument/2006/math" xmlns:v="urn:schemas-microsoft-com:vml" xmlns:wp14="http://schemas.microsoft.com/office/word/2010/wordprocessingDrawing" xmlns:wp="http://schemas.openxmlformats.org/drawingml/2006/wordprocessingDrawing" xmlns:w10="urn:schemas-microsoft-com:office:word" xmlns:w="http://schemas.openxmlformats.org/wordprocessingml/2006/main" xmlns:w14="http://schemas.microsoft.com/office/word/2010/wordml" xmlns:wpg="http://schemas.microsoft.com/office/word/2010/wordprocessingGroup" xmlns:wpi="http://schemas.microsoft.com/office/word/2010/wordprocessingInk" xmlns:wne="http://schemas.microsoft.com/office/word/2006/wordml" xmlns:wps="http://schemas.microsoft.com/office/word/2010/wordprocessingShape" mc:Ignorable="w14 wp14">
   <w:abstractNum w:abstractNumId="0">
     <w:nsid w:val="00000001"/>
     <w:multiLevelType w:val="multilevel"/>
@@ -1437,6 +1621,7 @@
     <w:lvl w:ilvl="0">
       <w:start w:val="8"/>
       <w:numFmt w:val="decimal"/>
+      <w:pStyle w:val="berschrift1"/>
       <w:lvlText w:val="%1"/>
       <w:lvlJc w:val="right"/>
       <w:pPr>
@@ -1449,6 +1634,7 @@
     <w:lvl w:ilvl="1">
       <w:start w:val="1"/>
       <w:numFmt w:val="decimal"/>
+      <w:pStyle w:val="berschrift2"/>
       <w:lvlText w:val="%1.%2"/>
       <w:lvlJc w:val="right"/>
       <w:pPr>
@@ -1461,6 +1647,7 @@
     <w:lvl w:ilvl="2">
       <w:start w:val="1"/>
       <w:numFmt w:val="decimal"/>
+      <w:pStyle w:val="berschrift3"/>
       <w:lvlText w:val="%1.%2.%3"/>
       <w:lvlJc w:val="right"/>
       <w:pPr>
@@ -1473,6 +1660,7 @@
     <w:lvl w:ilvl="3">
       <w:start w:val="1"/>
       <w:numFmt w:val="decimal"/>
+      <w:pStyle w:val="berschrift4"/>
       <w:lvlText w:val="%1.%2.%3.%4"/>
       <w:lvlJc w:val="right"/>
       <w:pPr>
@@ -1485,6 +1673,7 @@
     <w:lvl w:ilvl="4">
       <w:start w:val="1"/>
       <w:numFmt w:val="decimal"/>
+      <w:pStyle w:val="berschrift5"/>
       <w:lvlText w:val="%1.%2.%3.%4.%5"/>
       <w:lvlJc w:val="left"/>
       <w:pPr>
@@ -1497,6 +1686,7 @@
     <w:lvl w:ilvl="5">
       <w:start w:val="1"/>
       <w:numFmt w:val="decimal"/>
+      <w:pStyle w:val="berschrift6"/>
       <w:lvlText w:val="%1.%2.%3.%4.%5.%6"/>
       <w:lvlJc w:val="left"/>
       <w:pPr>
@@ -1509,6 +1699,7 @@
     <w:lvl w:ilvl="6">
       <w:start w:val="1"/>
       <w:numFmt w:val="decimal"/>
+      <w:pStyle w:val="berschrift7"/>
       <w:lvlText w:val="%1.%2.%3.%4.%5.%6.%7"/>
       <w:lvlJc w:val="left"/>
       <w:pPr>
@@ -1521,6 +1712,7 @@
     <w:lvl w:ilvl="7">
       <w:start w:val="1"/>
       <w:numFmt w:val="decimal"/>
+      <w:pStyle w:val="berschrift8"/>
       <w:lvlText w:val="%1.%2.%3.%4.%5.%6.%7.%8"/>
       <w:lvlJc w:val="left"/>
       <w:pPr>
@@ -1533,6 +1725,7 @@
     <w:lvl w:ilvl="8">
       <w:start w:val="1"/>
       <w:numFmt w:val="decimal"/>
+      <w:pStyle w:val="berschrift9"/>
       <w:lvlText w:val="%1.%2.%3.%4.%5.%6.%7.%8.%9"/>
       <w:lvlJc w:val="left"/>
       <w:pPr>
@@ -1551,6 +1744,7 @@
     <w:lvl w:ilvl="0">
       <w:start w:val="1"/>
       <w:numFmt w:val="decimal"/>
+      <w:pStyle w:val="Code"/>
       <w:lvlText w:val="%1"/>
       <w:lvlJc w:val="left"/>
       <w:pPr>
@@ -1590,6 +1784,7 @@
     <w:lvl w:ilvl="0">
       <w:start w:val="1"/>
       <w:numFmt w:val="bullet"/>
+      <w:pStyle w:val="Aufzhlung"/>
       <w:lvlText w:val="-"/>
       <w:lvlJc w:val="left"/>
       <w:pPr>
@@ -1630,7 +1825,7 @@
     </w:rPrDefault>
     <w:pPrDefault/>
   </w:docDefaults>
-  <w:latentStyles w:defLockedState="0" w:defUIPriority="99" w:defSemiHidden="1" w:defUnhideWhenUsed="1" w:defQFormat="0" w:count="276">
+  <w:latentStyles w:defLockedState="0" w:defUIPriority="99" w:defSemiHidden="1" w:defUnhideWhenUsed="1" w:defQFormat="0" w:count="267">
     <w:lsdException w:name="Normal" w:semiHidden="0" w:uiPriority="0" w:unhideWhenUsed="0" w:qFormat="1"/>
     <w:lsdException w:name="heading 1" w:semiHidden="0" w:uiPriority="9" w:unhideWhenUsed="0" w:qFormat="1"/>
     <w:lsdException w:name="heading 2" w:semiHidden="0" w:uiPriority="9" w:unhideWhenUsed="0" w:qFormat="1"/>
@@ -1769,16 +1964,16 @@
     <w:lsdException w:name="Bibliography" w:uiPriority="37"/>
     <w:lsdException w:name="TOC Heading" w:uiPriority="39" w:qFormat="1"/>
   </w:latentStyles>
-  <w:style w:type="paragraph" w:default="1" w:styleId="Normal">
+  <w:style w:type="paragraph" w:default="1" w:styleId="Standard">
     <w:name w:val="Normal"/>
     <w:qFormat/>
     <w:pPr>
       <w:suppressAutoHyphens/>
     </w:pPr>
   </w:style>
-  <w:style w:type="paragraph" w:styleId="Heading1">
+  <w:style w:type="paragraph" w:styleId="berschrift1">
     <w:name w:val="heading 1"/>
-    <w:basedOn w:val="Normal"/>
+    <w:basedOn w:val="Standard"/>
     <w:next w:val="Standardtext"/>
     <w:qFormat/>
     <w:pPr>
@@ -1790,9 +1985,9 @@
       <w:outlineLvl w:val="0"/>
     </w:pPr>
   </w:style>
-  <w:style w:type="paragraph" w:styleId="Heading2">
+  <w:style w:type="paragraph" w:styleId="berschrift2">
     <w:name w:val="heading 2"/>
-    <w:basedOn w:val="Normal"/>
+    <w:basedOn w:val="Standard"/>
     <w:next w:val="Standardtext"/>
     <w:qFormat/>
     <w:pPr>
@@ -1805,9 +2000,9 @@
       <w:outlineLvl w:val="1"/>
     </w:pPr>
   </w:style>
-  <w:style w:type="paragraph" w:styleId="Heading3">
+  <w:style w:type="paragraph" w:styleId="berschrift3">
     <w:name w:val="heading 3"/>
-    <w:basedOn w:val="Normal"/>
+    <w:basedOn w:val="Standard"/>
     <w:next w:val="Standardtext"/>
     <w:qFormat/>
     <w:pPr>
@@ -1820,9 +2015,9 @@
       <w:outlineLvl w:val="2"/>
     </w:pPr>
   </w:style>
-  <w:style w:type="paragraph" w:styleId="Heading4">
+  <w:style w:type="paragraph" w:styleId="berschrift4">
     <w:name w:val="heading 4"/>
-    <w:basedOn w:val="Normal"/>
+    <w:basedOn w:val="Standard"/>
     <w:next w:val="Standardtext"/>
     <w:qFormat/>
     <w:pPr>
@@ -1835,9 +2030,9 @@
       <w:outlineLvl w:val="3"/>
     </w:pPr>
   </w:style>
-  <w:style w:type="paragraph" w:styleId="Heading5">
+  <w:style w:type="paragraph" w:styleId="berschrift5">
     <w:name w:val="heading 5"/>
-    <w:basedOn w:val="Normal"/>
+    <w:basedOn w:val="Standard"/>
     <w:next w:val="Standardtext"/>
     <w:qFormat/>
     <w:pPr>
@@ -1852,10 +2047,10 @@
       <w:outlineLvl w:val="4"/>
     </w:pPr>
   </w:style>
-  <w:style w:type="paragraph" w:styleId="Heading6">
+  <w:style w:type="paragraph" w:styleId="berschrift6">
     <w:name w:val="heading 6"/>
-    <w:basedOn w:val="Normal"/>
-    <w:next w:val="Normal"/>
+    <w:basedOn w:val="Standard"/>
+    <w:next w:val="Standard"/>
     <w:qFormat/>
     <w:pPr>
       <w:numPr>
@@ -1867,10 +2062,10 @@
       <w:outlineLvl w:val="5"/>
     </w:pPr>
   </w:style>
-  <w:style w:type="paragraph" w:styleId="Heading7">
+  <w:style w:type="paragraph" w:styleId="berschrift7">
     <w:name w:val="heading 7"/>
-    <w:basedOn w:val="Normal"/>
-    <w:next w:val="Normal"/>
+    <w:basedOn w:val="Standard"/>
+    <w:next w:val="Standard"/>
     <w:qFormat/>
     <w:pPr>
       <w:numPr>
@@ -1885,10 +2080,10 @@
       <w:rFonts w:ascii="Arial" w:hAnsi="Arial" w:cs="Arial"/>
     </w:rPr>
   </w:style>
-  <w:style w:type="paragraph" w:styleId="Heading8">
+  <w:style w:type="paragraph" w:styleId="berschrift8">
     <w:name w:val="heading 8"/>
-    <w:basedOn w:val="Normal"/>
-    <w:next w:val="Normal"/>
+    <w:basedOn w:val="Standard"/>
+    <w:next w:val="Standard"/>
     <w:qFormat/>
     <w:pPr>
       <w:numPr>
@@ -1900,10 +2095,10 @@
       <w:outlineLvl w:val="7"/>
     </w:pPr>
   </w:style>
-  <w:style w:type="paragraph" w:styleId="Heading9">
+  <w:style w:type="paragraph" w:styleId="berschrift9">
     <w:name w:val="heading 9"/>
-    <w:basedOn w:val="Normal"/>
-    <w:next w:val="Normal"/>
+    <w:basedOn w:val="Standard"/>
+    <w:next w:val="Standard"/>
     <w:qFormat/>
     <w:pPr>
       <w:numPr>
@@ -1915,13 +2110,13 @@
       <w:outlineLvl w:val="8"/>
     </w:pPr>
   </w:style>
-  <w:style w:type="character" w:default="1" w:styleId="DefaultParagraphFont">
+  <w:style w:type="character" w:default="1" w:styleId="Absatz-Standardschriftart">
     <w:name w:val="Default Paragraph Font"/>
     <w:uiPriority w:val="1"/>
     <w:semiHidden/>
     <w:unhideWhenUsed/>
   </w:style>
-  <w:style w:type="table" w:default="1" w:styleId="TableNormal">
+  <w:style w:type="table" w:default="1" w:styleId="NormaleTabelle">
     <w:name w:val="Normal Table"/>
     <w:uiPriority w:val="99"/>
     <w:semiHidden/>
@@ -1936,7 +2131,7 @@
       </w:tblCellMar>
     </w:tblPr>
   </w:style>
-  <w:style w:type="numbering" w:default="1" w:styleId="NoList">
+  <w:style w:type="numbering" w:default="1" w:styleId="KeineListe">
     <w:name w:val="No List"/>
     <w:uiPriority w:val="99"/>
     <w:semiHidden/>
@@ -1951,8 +2146,8 @@
   <w:style w:type="character" w:customStyle="1" w:styleId="WW8Num4z0">
     <w:name w:val="WW8Num4z0"/>
   </w:style>
-  <w:style w:type="character" w:customStyle="1" w:styleId="Absatz-Standardschriftart">
-    <w:name w:val="Absatz-Standardschriftart"/>
+  <w:style w:type="character" w:customStyle="1" w:styleId="Absatz-Standardschriftart1">
+    <w:name w:val="Absatz-Standardschriftart1"/>
   </w:style>
   <w:style w:type="character" w:customStyle="1" w:styleId="WW8Num1z0">
     <w:name w:val="WW8Num1z0"/>
@@ -1980,39 +2175,39 @@
   </w:style>
   <w:style w:type="character" w:customStyle="1" w:styleId="FootnoteCharacters">
     <w:name w:val="Footnote Characters"/>
-    <w:basedOn w:val="DefaultParagraphFont"/>
-  </w:style>
-  <w:style w:type="character" w:styleId="PageNumber">
+    <w:basedOn w:val="Absatz-Standardschriftart"/>
+  </w:style>
+  <w:style w:type="character" w:styleId="Seitenzahl">
     <w:name w:val="page number"/>
-    <w:basedOn w:val="DefaultParagraphFont"/>
+    <w:basedOn w:val="Absatz-Standardschriftart"/>
   </w:style>
   <w:style w:type="character" w:styleId="Hyperlink">
     <w:name w:val="Hyperlink"/>
-    <w:basedOn w:val="DefaultParagraphFont"/>
+    <w:basedOn w:val="Absatz-Standardschriftart"/>
   </w:style>
   <w:style w:type="paragraph" w:customStyle="1" w:styleId="Heading">
     <w:name w:val="Heading"/>
-    <w:basedOn w:val="Normal"/>
-    <w:next w:val="BodyText"/>
+    <w:basedOn w:val="Standard"/>
+    <w:next w:val="Textkrper"/>
     <w:pPr>
       <w:keepNext/>
       <w:spacing w:before="240" w:after="120"/>
     </w:pPr>
   </w:style>
-  <w:style w:type="paragraph" w:styleId="BodyText">
+  <w:style w:type="paragraph" w:styleId="Textkrper">
     <w:name w:val="Body Text"/>
-    <w:basedOn w:val="Normal"/>
-  </w:style>
-  <w:style w:type="paragraph" w:styleId="List">
+    <w:basedOn w:val="Standard"/>
+  </w:style>
+  <w:style w:type="paragraph" w:styleId="Liste">
     <w:name w:val="List"/>
-    <w:basedOn w:val="BodyText"/>
+    <w:basedOn w:val="Textkrper"/>
     <w:rPr>
       <w:rFonts w:cs="Lohit Hindi"/>
     </w:rPr>
   </w:style>
-  <w:style w:type="paragraph" w:styleId="Caption">
+  <w:style w:type="paragraph" w:styleId="Beschriftung">
     <w:name w:val="caption"/>
-    <w:basedOn w:val="Normal"/>
+    <w:basedOn w:val="Standard"/>
     <w:next w:val="Standardtext"/>
     <w:qFormat/>
     <w:pPr>
@@ -2025,7 +2220,7 @@
   </w:style>
   <w:style w:type="paragraph" w:customStyle="1" w:styleId="Index">
     <w:name w:val="Index"/>
-    <w:basedOn w:val="Normal"/>
+    <w:basedOn w:val="Standard"/>
     <w:pPr>
       <w:suppressLineNumbers/>
     </w:pPr>
@@ -2035,17 +2230,17 @@
   </w:style>
   <w:style w:type="paragraph" w:customStyle="1" w:styleId="Standardtext">
     <w:name w:val="Standardtext"/>
-    <w:basedOn w:val="Normal"/>
+    <w:basedOn w:val="Standard"/>
     <w:pPr>
       <w:spacing w:before="60" w:after="60"/>
       <w:ind w:left="907"/>
       <w:jc w:val="both"/>
     </w:pPr>
   </w:style>
-  <w:style w:type="paragraph" w:styleId="TableofFigures">
+  <w:style w:type="paragraph" w:styleId="Abbildungsverzeichnis">
     <w:name w:val="table of figures"/>
-    <w:basedOn w:val="Normal"/>
-    <w:next w:val="Normal"/>
+    <w:basedOn w:val="Standard"/>
+    <w:next w:val="Standard"/>
     <w:pPr>
       <w:tabs>
         <w:tab w:val="left" w:pos="1400"/>
@@ -2057,7 +2252,7 @@
   </w:style>
   <w:style w:type="paragraph" w:customStyle="1" w:styleId="Aufzhlung">
     <w:name w:val="Aufzählung"/>
-    <w:basedOn w:val="Normal"/>
+    <w:basedOn w:val="Standard"/>
     <w:pPr>
       <w:numPr>
         <w:numId w:val="4"/>
@@ -2080,7 +2275,7 @@
   </w:style>
   <w:style w:type="paragraph" w:customStyle="1" w:styleId="Code">
     <w:name w:val="Code"/>
-    <w:basedOn w:val="Normal"/>
+    <w:basedOn w:val="Standard"/>
     <w:pPr>
       <w:numPr>
         <w:numId w:val="2"/>
@@ -2090,9 +2285,9 @@
       <w:rFonts w:ascii="Courier New" w:hAnsi="Courier New" w:cs="Courier New"/>
     </w:rPr>
   </w:style>
-  <w:style w:type="paragraph" w:styleId="FootnoteText">
+  <w:style w:type="paragraph" w:styleId="Funotentext">
     <w:name w:val="footnote text"/>
-    <w:basedOn w:val="Normal"/>
+    <w:basedOn w:val="Standard"/>
     <w:pPr>
       <w:ind w:left="992" w:hanging="85"/>
     </w:pPr>
@@ -2100,9 +2295,9 @@
       <w:sz w:val="16"/>
     </w:rPr>
   </w:style>
-  <w:style w:type="paragraph" w:styleId="Footer">
+  <w:style w:type="paragraph" w:styleId="Fuzeile">
     <w:name w:val="footer"/>
-    <w:basedOn w:val="Normal"/>
+    <w:basedOn w:val="Standard"/>
     <w:pPr>
       <w:tabs>
         <w:tab w:val="center" w:pos="4536"/>
@@ -2120,7 +2315,7 @@
   </w:style>
   <w:style w:type="paragraph" w:styleId="Index1">
     <w:name w:val="index 1"/>
-    <w:basedOn w:val="Normal"/>
+    <w:basedOn w:val="Standard"/>
     <w:next w:val="Standardtext"/>
     <w:pPr>
       <w:tabs>
@@ -2131,7 +2326,7 @@
   </w:style>
   <w:style w:type="paragraph" w:styleId="Index2">
     <w:name w:val="index 2"/>
-    <w:basedOn w:val="Normal"/>
+    <w:basedOn w:val="Standard"/>
     <w:next w:val="Standardtext"/>
     <w:pPr>
       <w:tabs>
@@ -2142,8 +2337,8 @@
   </w:style>
   <w:style w:type="paragraph" w:styleId="Index3">
     <w:name w:val="index 3"/>
-    <w:basedOn w:val="Normal"/>
-    <w:next w:val="Normal"/>
+    <w:basedOn w:val="Standard"/>
+    <w:next w:val="Standard"/>
     <w:pPr>
       <w:tabs>
         <w:tab w:val="right" w:leader="dot" w:pos="4336"/>
@@ -2151,9 +2346,9 @@
       <w:ind w:left="1702" w:hanging="284"/>
     </w:pPr>
   </w:style>
-  <w:style w:type="paragraph" w:styleId="IndexHeading">
+  <w:style w:type="paragraph" w:styleId="Indexberschrift">
     <w:name w:val="index heading"/>
-    <w:basedOn w:val="Normal"/>
+    <w:basedOn w:val="Standard"/>
     <w:next w:val="Index1"/>
     <w:pPr>
       <w:keepNext/>
@@ -2167,9 +2362,9 @@
       <w:ind w:left="851"/>
     </w:pPr>
   </w:style>
-  <w:style w:type="paragraph" w:styleId="Header">
+  <w:style w:type="paragraph" w:styleId="Kopfzeile">
     <w:name w:val="header"/>
-    <w:basedOn w:val="Normal"/>
+    <w:basedOn w:val="Standard"/>
     <w:pPr>
       <w:tabs>
         <w:tab w:val="center" w:pos="4536"/>
@@ -2225,16 +2420,16 @@
   </w:style>
   <w:style w:type="paragraph" w:styleId="Index4">
     <w:name w:val="index 4"/>
-    <w:basedOn w:val="Normal"/>
-    <w:next w:val="Normal"/>
+    <w:basedOn w:val="Standard"/>
+    <w:next w:val="Standard"/>
     <w:pPr>
       <w:ind w:left="800" w:hanging="200"/>
     </w:pPr>
   </w:style>
-  <w:style w:type="paragraph" w:styleId="TOC1">
+  <w:style w:type="paragraph" w:styleId="Verzeichnis1">
     <w:name w:val="toc 1"/>
-    <w:basedOn w:val="Normal"/>
-    <w:next w:val="Normal"/>
+    <w:basedOn w:val="Standard"/>
+    <w:next w:val="Standard"/>
     <w:pPr>
       <w:tabs>
         <w:tab w:val="right" w:pos="709"/>
@@ -2245,10 +2440,10 @@
       <w:ind w:left="907"/>
     </w:pPr>
   </w:style>
-  <w:style w:type="paragraph" w:styleId="TOC2">
+  <w:style w:type="paragraph" w:styleId="Verzeichnis2">
     <w:name w:val="toc 2"/>
-    <w:basedOn w:val="Normal"/>
-    <w:next w:val="Normal"/>
+    <w:basedOn w:val="Standard"/>
+    <w:next w:val="Standard"/>
     <w:pPr>
       <w:tabs>
         <w:tab w:val="left" w:pos="1985"/>
@@ -2258,10 +2453,10 @@
       <w:ind w:left="907"/>
     </w:pPr>
   </w:style>
-  <w:style w:type="paragraph" w:styleId="TOC3">
+  <w:style w:type="paragraph" w:styleId="Verzeichnis3">
     <w:name w:val="toc 3"/>
-    <w:basedOn w:val="Normal"/>
-    <w:next w:val="Normal"/>
+    <w:basedOn w:val="Standard"/>
+    <w:next w:val="Standard"/>
     <w:pPr>
       <w:tabs>
         <w:tab w:val="left" w:pos="1985"/>
@@ -2270,10 +2465,10 @@
       <w:ind w:left="907"/>
     </w:pPr>
   </w:style>
-  <w:style w:type="paragraph" w:styleId="TOC4">
+  <w:style w:type="paragraph" w:styleId="Verzeichnis4">
     <w:name w:val="toc 4"/>
-    <w:basedOn w:val="Normal"/>
-    <w:next w:val="Normal"/>
+    <w:basedOn w:val="Standard"/>
+    <w:next w:val="Standard"/>
     <w:pPr>
       <w:tabs>
         <w:tab w:val="left" w:pos="1985"/>
@@ -2292,9 +2487,9 @@
       <w:ind w:left="1418" w:right="0" w:hanging="227"/>
     </w:pPr>
   </w:style>
-  <w:style w:type="paragraph" w:styleId="DocumentMap">
+  <w:style w:type="paragraph" w:styleId="Dokumentstruktur">
     <w:name w:val="Document Map"/>
-    <w:basedOn w:val="Normal"/>
+    <w:basedOn w:val="Standard"/>
     <w:pPr>
       <w:shd w:val="clear" w:color="auto" w:fill="000080"/>
     </w:pPr>
@@ -2304,7 +2499,7 @@
   </w:style>
   <w:style w:type="paragraph" w:customStyle="1" w:styleId="TableContents">
     <w:name w:val="Table Contents"/>
-    <w:basedOn w:val="Normal"/>
+    <w:basedOn w:val="Standard"/>
     <w:pPr>
       <w:suppressLineNumbers/>
     </w:pPr>
@@ -2320,10 +2515,10 @@
       <w:bCs/>
     </w:rPr>
   </w:style>
-  <w:style w:type="paragraph" w:styleId="BalloonText">
+  <w:style w:type="paragraph" w:styleId="Sprechblasentext">
     <w:name w:val="Balloon Text"/>
-    <w:basedOn w:val="Normal"/>
-    <w:link w:val="BalloonTextChar"/>
+    <w:basedOn w:val="Standard"/>
+    <w:link w:val="SprechblasentextZchn"/>
     <w:uiPriority w:val="99"/>
     <w:semiHidden/>
     <w:unhideWhenUsed/>
@@ -2334,10 +2529,10 @@
       <w:szCs w:val="18"/>
     </w:rPr>
   </w:style>
-  <w:style w:type="character" w:customStyle="1" w:styleId="BalloonTextChar">
-    <w:name w:val="Balloon Text Char"/>
-    <w:basedOn w:val="DefaultParagraphFont"/>
-    <w:link w:val="BalloonText"/>
+  <w:style w:type="character" w:customStyle="1" w:styleId="SprechblasentextZchn">
+    <w:name w:val="Sprechblasentext Zchn"/>
+    <w:basedOn w:val="Absatz-Standardschriftart"/>
+    <w:link w:val="Sprechblasentext"/>
     <w:uiPriority w:val="99"/>
     <w:semiHidden/>
     <w:rsid w:val="00BD2231"/>
@@ -2351,7 +2546,7 @@
 </file>
 
 <file path=word/stylesWithEffects.xml><?xml version="1.0" encoding="utf-8"?>
-<w:styles xmlns:wpc="http://schemas.microsoft.com/office/word/2010/wordprocessingCanvas" xmlns:mo="http://schemas.microsoft.com/office/mac/office/2008/main" xmlns:mc="http://schemas.openxmlformats.org/markup-compatibility/2006" xmlns:mv="urn:schemas-microsoft-com:mac:vml" xmlns:o="urn:schemas-microsoft-com:office:office" xmlns:r="http://schemas.openxmlformats.org/officeDocument/2006/relationships" xmlns:m="http://schemas.openxmlformats.org/officeDocument/2006/math" xmlns:v="urn:schemas-microsoft-com:vml" xmlns:wp14="http://schemas.microsoft.com/office/word/2010/wordprocessingDrawing" xmlns:wp="http://schemas.openxmlformats.org/drawingml/2006/wordprocessingDrawing" xmlns:w10="urn:schemas-microsoft-com:office:word" xmlns:w="http://schemas.openxmlformats.org/wordprocessingml/2006/main" xmlns:w14="http://schemas.microsoft.com/office/word/2010/wordml" xmlns:wpg="http://schemas.microsoft.com/office/word/2010/wordprocessingGroup" xmlns:wpi="http://schemas.microsoft.com/office/word/2010/wordprocessingInk" xmlns:wne="http://schemas.microsoft.com/office/word/2006/wordml" xmlns:wps="http://schemas.microsoft.com/office/word/2010/wordprocessingShape" mc:Ignorable="w14 wp14">
+<w:styles xmlns:wpc="http://schemas.microsoft.com/office/word/2010/wordprocessingCanvas" xmlns:mc="http://schemas.openxmlformats.org/markup-compatibility/2006" xmlns:o="urn:schemas-microsoft-com:office:office" xmlns:r="http://schemas.openxmlformats.org/officeDocument/2006/relationships" xmlns:m="http://schemas.openxmlformats.org/officeDocument/2006/math" xmlns:v="urn:schemas-microsoft-com:vml" xmlns:wp14="http://schemas.microsoft.com/office/word/2010/wordprocessingDrawing" xmlns:wp="http://schemas.openxmlformats.org/drawingml/2006/wordprocessingDrawing" xmlns:w10="urn:schemas-microsoft-com:office:word" xmlns:w="http://schemas.openxmlformats.org/wordprocessingml/2006/main" xmlns:w14="http://schemas.microsoft.com/office/word/2010/wordml" xmlns:wpg="http://schemas.microsoft.com/office/word/2010/wordprocessingGroup" xmlns:wpi="http://schemas.microsoft.com/office/word/2010/wordprocessingInk" xmlns:wne="http://schemas.microsoft.com/office/word/2006/wordml" xmlns:wps="http://schemas.microsoft.com/office/word/2010/wordprocessingShape" mc:Ignorable="w14 wp14">
   <w:docDefaults>
     <w:rPrDefault>
       <w:rPr>
@@ -2361,7 +2556,7 @@
     </w:rPrDefault>
     <w:pPrDefault/>
   </w:docDefaults>
-  <w:latentStyles w:defLockedState="0" w:defUIPriority="99" w:defSemiHidden="1" w:defUnhideWhenUsed="1" w:defQFormat="0" w:count="276">
+  <w:latentStyles w:defLockedState="0" w:defUIPriority="99" w:defSemiHidden="1" w:defUnhideWhenUsed="1" w:defQFormat="0" w:count="267">
     <w:lsdException w:name="Normal" w:semiHidden="0" w:uiPriority="0" w:unhideWhenUsed="0" w:qFormat="1"/>
     <w:lsdException w:name="heading 1" w:semiHidden="0" w:uiPriority="9" w:unhideWhenUsed="0" w:qFormat="1"/>
     <w:lsdException w:name="heading 2" w:semiHidden="0" w:uiPriority="9" w:unhideWhenUsed="0" w:qFormat="1"/>
@@ -2500,16 +2695,16 @@
     <w:lsdException w:name="Bibliography" w:uiPriority="37"/>
     <w:lsdException w:name="TOC Heading" w:uiPriority="39" w:qFormat="1"/>
   </w:latentStyles>
-  <w:style w:type="paragraph" w:default="1" w:styleId="Normal">
+  <w:style w:type="paragraph" w:default="1" w:styleId="Standard">
     <w:name w:val="Normal"/>
     <w:qFormat/>
     <w:pPr>
       <w:suppressAutoHyphens/>
     </w:pPr>
   </w:style>
-  <w:style w:type="paragraph" w:styleId="Heading1">
+  <w:style w:type="paragraph" w:styleId="berschrift1">
     <w:name w:val="heading 1"/>
-    <w:basedOn w:val="Normal"/>
+    <w:basedOn w:val="Standard"/>
     <w:next w:val="Standardtext"/>
     <w:qFormat/>
     <w:pPr>
@@ -2521,9 +2716,9 @@
       <w:outlineLvl w:val="0"/>
     </w:pPr>
   </w:style>
-  <w:style w:type="paragraph" w:styleId="Heading2">
+  <w:style w:type="paragraph" w:styleId="berschrift2">
     <w:name w:val="heading 2"/>
-    <w:basedOn w:val="Normal"/>
+    <w:basedOn w:val="Standard"/>
     <w:next w:val="Standardtext"/>
     <w:qFormat/>
     <w:pPr>
@@ -2536,9 +2731,9 @@
       <w:outlineLvl w:val="1"/>
     </w:pPr>
   </w:style>
-  <w:style w:type="paragraph" w:styleId="Heading3">
+  <w:style w:type="paragraph" w:styleId="berschrift3">
     <w:name w:val="heading 3"/>
-    <w:basedOn w:val="Normal"/>
+    <w:basedOn w:val="Standard"/>
     <w:next w:val="Standardtext"/>
     <w:qFormat/>
     <w:pPr>
@@ -2551,9 +2746,9 @@
       <w:outlineLvl w:val="2"/>
     </w:pPr>
   </w:style>
-  <w:style w:type="paragraph" w:styleId="Heading4">
+  <w:style w:type="paragraph" w:styleId="berschrift4">
     <w:name w:val="heading 4"/>
-    <w:basedOn w:val="Normal"/>
+    <w:basedOn w:val="Standard"/>
     <w:next w:val="Standardtext"/>
     <w:qFormat/>
     <w:pPr>
@@ -2566,9 +2761,9 @@
       <w:outlineLvl w:val="3"/>
     </w:pPr>
   </w:style>
-  <w:style w:type="paragraph" w:styleId="Heading5">
+  <w:style w:type="paragraph" w:styleId="berschrift5">
     <w:name w:val="heading 5"/>
-    <w:basedOn w:val="Normal"/>
+    <w:basedOn w:val="Standard"/>
     <w:next w:val="Standardtext"/>
     <w:qFormat/>
     <w:pPr>
@@ -2583,10 +2778,10 @@
       <w:outlineLvl w:val="4"/>
     </w:pPr>
   </w:style>
-  <w:style w:type="paragraph" w:styleId="Heading6">
+  <w:style w:type="paragraph" w:styleId="berschrift6">
     <w:name w:val="heading 6"/>
-    <w:basedOn w:val="Normal"/>
-    <w:next w:val="Normal"/>
+    <w:basedOn w:val="Standard"/>
+    <w:next w:val="Standard"/>
     <w:qFormat/>
     <w:pPr>
       <w:numPr>
@@ -2598,10 +2793,10 @@
       <w:outlineLvl w:val="5"/>
     </w:pPr>
   </w:style>
-  <w:style w:type="paragraph" w:styleId="Heading7">
+  <w:style w:type="paragraph" w:styleId="berschrift7">
     <w:name w:val="heading 7"/>
-    <w:basedOn w:val="Normal"/>
-    <w:next w:val="Normal"/>
+    <w:basedOn w:val="Standard"/>
+    <w:next w:val="Standard"/>
     <w:qFormat/>
     <w:pPr>
       <w:numPr>
@@ -2616,10 +2811,10 @@
       <w:rFonts w:ascii="Arial" w:hAnsi="Arial" w:cs="Arial"/>
     </w:rPr>
   </w:style>
-  <w:style w:type="paragraph" w:styleId="Heading8">
+  <w:style w:type="paragraph" w:styleId="berschrift8">
     <w:name w:val="heading 8"/>
-    <w:basedOn w:val="Normal"/>
-    <w:next w:val="Normal"/>
+    <w:basedOn w:val="Standard"/>
+    <w:next w:val="Standard"/>
     <w:qFormat/>
     <w:pPr>
       <w:numPr>
@@ -2631,10 +2826,10 @@
       <w:outlineLvl w:val="7"/>
     </w:pPr>
   </w:style>
-  <w:style w:type="paragraph" w:styleId="Heading9">
+  <w:style w:type="paragraph" w:styleId="berschrift9">
     <w:name w:val="heading 9"/>
-    <w:basedOn w:val="Normal"/>
-    <w:next w:val="Normal"/>
+    <w:basedOn w:val="Standard"/>
+    <w:next w:val="Standard"/>
     <w:qFormat/>
     <w:pPr>
       <w:numPr>
@@ -2646,13 +2841,13 @@
       <w:outlineLvl w:val="8"/>
     </w:pPr>
   </w:style>
-  <w:style w:type="character" w:default="1" w:styleId="DefaultParagraphFont">
+  <w:style w:type="character" w:default="1" w:styleId="Absatz-Standardschriftart">
     <w:name w:val="Default Paragraph Font"/>
     <w:uiPriority w:val="1"/>
     <w:semiHidden/>
     <w:unhideWhenUsed/>
   </w:style>
-  <w:style w:type="table" w:default="1" w:styleId="TableNormal">
+  <w:style w:type="table" w:default="1" w:styleId="NormaleTabelle">
     <w:name w:val="Normal Table"/>
     <w:uiPriority w:val="99"/>
     <w:semiHidden/>
@@ -2667,7 +2862,7 @@
       </w:tblCellMar>
     </w:tblPr>
   </w:style>
-  <w:style w:type="numbering" w:default="1" w:styleId="NoList">
+  <w:style w:type="numbering" w:default="1" w:styleId="KeineListe">
     <w:name w:val="No List"/>
     <w:uiPriority w:val="99"/>
     <w:semiHidden/>
@@ -2682,8 +2877,8 @@
   <w:style w:type="character" w:customStyle="1" w:styleId="WW8Num4z0">
     <w:name w:val="WW8Num4z0"/>
   </w:style>
-  <w:style w:type="character" w:customStyle="1" w:styleId="Absatz-Standardschriftart">
-    <w:name w:val="Absatz-Standardschriftart"/>
+  <w:style w:type="character" w:customStyle="1" w:styleId="Absatz-Standardschriftart1">
+    <w:name w:val="Absatz-Standardschriftart1"/>
   </w:style>
   <w:style w:type="character" w:customStyle="1" w:styleId="WW8Num1z0">
     <w:name w:val="WW8Num1z0"/>
@@ -2711,39 +2906,39 @@
   </w:style>
   <w:style w:type="character" w:customStyle="1" w:styleId="FootnoteCharacters">
     <w:name w:val="Footnote Characters"/>
-    <w:basedOn w:val="DefaultParagraphFont"/>
-  </w:style>
-  <w:style w:type="character" w:styleId="PageNumber">
+    <w:basedOn w:val="Absatz-Standardschriftart"/>
+  </w:style>
+  <w:style w:type="character" w:styleId="Seitenzahl">
     <w:name w:val="page number"/>
-    <w:basedOn w:val="DefaultParagraphFont"/>
+    <w:basedOn w:val="Absatz-Standardschriftart"/>
   </w:style>
   <w:style w:type="character" w:styleId="Hyperlink">
     <w:name w:val="Hyperlink"/>
-    <w:basedOn w:val="DefaultParagraphFont"/>
+    <w:basedOn w:val="Absatz-Standardschriftart"/>
   </w:style>
   <w:style w:type="paragraph" w:customStyle="1" w:styleId="Heading">
     <w:name w:val="Heading"/>
-    <w:basedOn w:val="Normal"/>
-    <w:next w:val="BodyText"/>
+    <w:basedOn w:val="Standard"/>
+    <w:next w:val="Textkrper"/>
     <w:pPr>
       <w:keepNext/>
       <w:spacing w:before="240" w:after="120"/>
     </w:pPr>
   </w:style>
-  <w:style w:type="paragraph" w:styleId="BodyText">
+  <w:style w:type="paragraph" w:styleId="Textkrper">
     <w:name w:val="Body Text"/>
-    <w:basedOn w:val="Normal"/>
-  </w:style>
-  <w:style w:type="paragraph" w:styleId="List">
+    <w:basedOn w:val="Standard"/>
+  </w:style>
+  <w:style w:type="paragraph" w:styleId="Liste">
     <w:name w:val="List"/>
-    <w:basedOn w:val="BodyText"/>
+    <w:basedOn w:val="Textkrper"/>
     <w:rPr>
       <w:rFonts w:cs="Lohit Hindi"/>
     </w:rPr>
   </w:style>
-  <w:style w:type="paragraph" w:styleId="Caption">
+  <w:style w:type="paragraph" w:styleId="Beschriftung">
     <w:name w:val="caption"/>
-    <w:basedOn w:val="Normal"/>
+    <w:basedOn w:val="Standard"/>
     <w:next w:val="Standardtext"/>
     <w:qFormat/>
     <w:pPr>
@@ -2756,7 +2951,7 @@
   </w:style>
   <w:style w:type="paragraph" w:customStyle="1" w:styleId="Index">
     <w:name w:val="Index"/>
-    <w:basedOn w:val="Normal"/>
+    <w:basedOn w:val="Standard"/>
     <w:pPr>
       <w:suppressLineNumbers/>
     </w:pPr>
@@ -2766,17 +2961,17 @@
   </w:style>
   <w:style w:type="paragraph" w:customStyle="1" w:styleId="Standardtext">
     <w:name w:val="Standardtext"/>
-    <w:basedOn w:val="Normal"/>
+    <w:basedOn w:val="Standard"/>
     <w:pPr>
       <w:spacing w:before="60" w:after="60"/>
       <w:ind w:left="907"/>
       <w:jc w:val="both"/>
     </w:pPr>
   </w:style>
-  <w:style w:type="paragraph" w:styleId="TableofFigures">
+  <w:style w:type="paragraph" w:styleId="Abbildungsverzeichnis">
     <w:name w:val="table of figures"/>
-    <w:basedOn w:val="Normal"/>
-    <w:next w:val="Normal"/>
+    <w:basedOn w:val="Standard"/>
+    <w:next w:val="Standard"/>
     <w:pPr>
       <w:tabs>
         <w:tab w:val="left" w:pos="1400"/>
@@ -2788,7 +2983,7 @@
   </w:style>
   <w:style w:type="paragraph" w:customStyle="1" w:styleId="Aufzhlung">
     <w:name w:val="Aufzählung"/>
-    <w:basedOn w:val="Normal"/>
+    <w:basedOn w:val="Standard"/>
     <w:pPr>
       <w:numPr>
         <w:numId w:val="4"/>
@@ -2811,7 +3006,7 @@
   </w:style>
   <w:style w:type="paragraph" w:customStyle="1" w:styleId="Code">
     <w:name w:val="Code"/>
-    <w:basedOn w:val="Normal"/>
+    <w:basedOn w:val="Standard"/>
     <w:pPr>
       <w:numPr>
         <w:numId w:val="2"/>
@@ -2821,9 +3016,9 @@
       <w:rFonts w:ascii="Courier New" w:hAnsi="Courier New" w:cs="Courier New"/>
     </w:rPr>
   </w:style>
-  <w:style w:type="paragraph" w:styleId="FootnoteText">
+  <w:style w:type="paragraph" w:styleId="Funotentext">
     <w:name w:val="footnote text"/>
-    <w:basedOn w:val="Normal"/>
+    <w:basedOn w:val="Standard"/>
     <w:pPr>
       <w:ind w:left="992" w:hanging="85"/>
     </w:pPr>
@@ -2831,9 +3026,9 @@
       <w:sz w:val="16"/>
     </w:rPr>
   </w:style>
-  <w:style w:type="paragraph" w:styleId="Footer">
+  <w:style w:type="paragraph" w:styleId="Fuzeile">
     <w:name w:val="footer"/>
-    <w:basedOn w:val="Normal"/>
+    <w:basedOn w:val="Standard"/>
     <w:pPr>
       <w:tabs>
         <w:tab w:val="center" w:pos="4536"/>
@@ -2851,7 +3046,7 @@
   </w:style>
   <w:style w:type="paragraph" w:styleId="Index1">
     <w:name w:val="index 1"/>
-    <w:basedOn w:val="Normal"/>
+    <w:basedOn w:val="Standard"/>
     <w:next w:val="Standardtext"/>
     <w:pPr>
       <w:tabs>
@@ -2862,7 +3057,7 @@
   </w:style>
   <w:style w:type="paragraph" w:styleId="Index2">
     <w:name w:val="index 2"/>
-    <w:basedOn w:val="Normal"/>
+    <w:basedOn w:val="Standard"/>
     <w:next w:val="Standardtext"/>
     <w:pPr>
       <w:tabs>
@@ -2873,8 +3068,8 @@
   </w:style>
   <w:style w:type="paragraph" w:styleId="Index3">
     <w:name w:val="index 3"/>
-    <w:basedOn w:val="Normal"/>
-    <w:next w:val="Normal"/>
+    <w:basedOn w:val="Standard"/>
+    <w:next w:val="Standard"/>
     <w:pPr>
       <w:tabs>
         <w:tab w:val="right" w:leader="dot" w:pos="4336"/>
@@ -2882,9 +3077,9 @@
       <w:ind w:left="1702" w:hanging="284"/>
     </w:pPr>
   </w:style>
-  <w:style w:type="paragraph" w:styleId="IndexHeading">
+  <w:style w:type="paragraph" w:styleId="Indexberschrift">
     <w:name w:val="index heading"/>
-    <w:basedOn w:val="Normal"/>
+    <w:basedOn w:val="Standard"/>
     <w:next w:val="Index1"/>
     <w:pPr>
       <w:keepNext/>
@@ -2898,9 +3093,9 @@
       <w:ind w:left="851"/>
     </w:pPr>
   </w:style>
-  <w:style w:type="paragraph" w:styleId="Header">
+  <w:style w:type="paragraph" w:styleId="Kopfzeile">
     <w:name w:val="header"/>
-    <w:basedOn w:val="Normal"/>
+    <w:basedOn w:val="Standard"/>
     <w:pPr>
       <w:tabs>
         <w:tab w:val="center" w:pos="4536"/>
@@ -2956,16 +3151,16 @@
   </w:style>
   <w:style w:type="paragraph" w:styleId="Index4">
     <w:name w:val="index 4"/>
-    <w:basedOn w:val="Normal"/>
-    <w:next w:val="Normal"/>
+    <w:basedOn w:val="Standard"/>
+    <w:next w:val="Standard"/>
     <w:pPr>
       <w:ind w:left="800" w:hanging="200"/>
     </w:pPr>
   </w:style>
-  <w:style w:type="paragraph" w:styleId="TOC1">
+  <w:style w:type="paragraph" w:styleId="Verzeichnis1">
     <w:name w:val="toc 1"/>
-    <w:basedOn w:val="Normal"/>
-    <w:next w:val="Normal"/>
+    <w:basedOn w:val="Standard"/>
+    <w:next w:val="Standard"/>
     <w:pPr>
       <w:tabs>
         <w:tab w:val="right" w:pos="709"/>
@@ -2976,10 +3171,10 @@
       <w:ind w:left="907"/>
     </w:pPr>
   </w:style>
-  <w:style w:type="paragraph" w:styleId="TOC2">
+  <w:style w:type="paragraph" w:styleId="Verzeichnis2">
     <w:name w:val="toc 2"/>
-    <w:basedOn w:val="Normal"/>
-    <w:next w:val="Normal"/>
+    <w:basedOn w:val="Standard"/>
+    <w:next w:val="Standard"/>
     <w:pPr>
       <w:tabs>
         <w:tab w:val="left" w:pos="1985"/>
@@ -2989,10 +3184,10 @@
       <w:ind w:left="907"/>
     </w:pPr>
   </w:style>
-  <w:style w:type="paragraph" w:styleId="TOC3">
+  <w:style w:type="paragraph" w:styleId="Verzeichnis3">
     <w:name w:val="toc 3"/>
-    <w:basedOn w:val="Normal"/>
-    <w:next w:val="Normal"/>
+    <w:basedOn w:val="Standard"/>
+    <w:next w:val="Standard"/>
     <w:pPr>
       <w:tabs>
         <w:tab w:val="left" w:pos="1985"/>
@@ -3001,10 +3196,10 @@
       <w:ind w:left="907"/>
     </w:pPr>
   </w:style>
-  <w:style w:type="paragraph" w:styleId="TOC4">
+  <w:style w:type="paragraph" w:styleId="Verzeichnis4">
     <w:name w:val="toc 4"/>
-    <w:basedOn w:val="Normal"/>
-    <w:next w:val="Normal"/>
+    <w:basedOn w:val="Standard"/>
+    <w:next w:val="Standard"/>
     <w:pPr>
       <w:tabs>
         <w:tab w:val="left" w:pos="1985"/>
@@ -3023,9 +3218,9 @@
       <w:ind w:left="1418" w:right="0" w:hanging="227"/>
     </w:pPr>
   </w:style>
-  <w:style w:type="paragraph" w:styleId="DocumentMap">
+  <w:style w:type="paragraph" w:styleId="Dokumentstruktur">
     <w:name w:val="Document Map"/>
-    <w:basedOn w:val="Normal"/>
+    <w:basedOn w:val="Standard"/>
     <w:pPr>
       <w:shd w:val="clear" w:color="auto" w:fill="000080"/>
     </w:pPr>
@@ -3035,7 +3230,7 @@
   </w:style>
   <w:style w:type="paragraph" w:customStyle="1" w:styleId="TableContents">
     <w:name w:val="Table Contents"/>
-    <w:basedOn w:val="Normal"/>
+    <w:basedOn w:val="Standard"/>
     <w:pPr>
       <w:suppressLineNumbers/>
     </w:pPr>
@@ -3051,10 +3246,10 @@
       <w:bCs/>
     </w:rPr>
   </w:style>
-  <w:style w:type="paragraph" w:styleId="BalloonText">
+  <w:style w:type="paragraph" w:styleId="Sprechblasentext">
     <w:name w:val="Balloon Text"/>
-    <w:basedOn w:val="Normal"/>
-    <w:link w:val="BalloonTextChar"/>
+    <w:basedOn w:val="Standard"/>
+    <w:link w:val="SprechblasentextZchn"/>
     <w:uiPriority w:val="99"/>
     <w:semiHidden/>
     <w:unhideWhenUsed/>
@@ -3065,10 +3260,10 @@
       <w:szCs w:val="18"/>
     </w:rPr>
   </w:style>
-  <w:style w:type="character" w:customStyle="1" w:styleId="BalloonTextChar">
-    <w:name w:val="Balloon Text Char"/>
-    <w:basedOn w:val="DefaultParagraphFont"/>
-    <w:link w:val="BalloonText"/>
+  <w:style w:type="character" w:customStyle="1" w:styleId="SprechblasentextZchn">
+    <w:name w:val="Sprechblasentext Zchn"/>
+    <w:basedOn w:val="Absatz-Standardschriftart"/>
+    <w:link w:val="Sprechblasentext"/>
     <w:uiPriority w:val="99"/>
     <w:semiHidden/>
     <w:rsid w:val="00BD2231"/>

</xml_diff>